<commit_message>
soporte multiples dispositivos, multiples versiones turn wifi es ahora solo un script
</commit_message>
<xml_diff>
--- a/docs/CoreDocumentation.docx
+++ b/docs/CoreDocumentation.docx
@@ -63,175 +63,117 @@
     </w:p>
     <w:p>
       <w:pPr>
-        <w:jc w:val="center"/>
-        <w:rPr>
-          <w:lang w:val="es-BO"/>
-        </w:rPr>
-      </w:pPr>
-      <w:r>
-        <w:rPr>
-          <w:lang w:val="es-BO"/>
-        </w:rPr>
-        <w:t>Mobile Framework 1.0</w:t>
-      </w:r>
-    </w:p>
-    <w:p>
-      <w:pPr>
-        <w:rPr>
-          <w:lang w:val="es-BO"/>
-        </w:rPr>
-      </w:pPr>
-    </w:p>
-    <w:p>
-      <w:pPr>
-        <w:rPr>
-          <w:lang w:val="es-BO"/>
-        </w:rPr>
-      </w:pPr>
-    </w:p>
-    <w:p>
-      <w:pPr>
-        <w:rPr>
-          <w:lang w:val="es-BO"/>
-        </w:rPr>
-      </w:pPr>
-    </w:p>
-    <w:p>
-      <w:pPr>
-        <w:rPr>
-          <w:lang w:val="es-BO"/>
-        </w:rPr>
-      </w:pPr>
-    </w:p>
-    <w:p>
-      <w:pPr>
-        <w:rPr>
-          <w:lang w:val="es-BO"/>
-        </w:rPr>
-      </w:pPr>
-    </w:p>
-    <w:p>
-      <w:pPr>
-        <w:rPr>
-          <w:lang w:val="es-BO"/>
-        </w:rPr>
-      </w:pPr>
-    </w:p>
-    <w:p>
-      <w:pPr>
-        <w:rPr>
-          <w:lang w:val="es-BO"/>
-        </w:rPr>
-      </w:pPr>
-    </w:p>
-    <w:p>
-      <w:pPr>
-        <w:rPr>
-          <w:lang w:val="es-BO"/>
-        </w:rPr>
-      </w:pPr>
-    </w:p>
-    <w:p>
-      <w:pPr>
-        <w:rPr>
-          <w:lang w:val="es-BO"/>
-        </w:rPr>
-      </w:pPr>
-    </w:p>
-    <w:p>
-      <w:pPr>
-        <w:rPr>
-          <w:lang w:val="es-BO"/>
-        </w:rPr>
-      </w:pPr>
-    </w:p>
-    <w:p>
-      <w:pPr>
-        <w:rPr>
-          <w:lang w:val="es-BO"/>
-        </w:rPr>
-      </w:pPr>
-    </w:p>
-    <w:p>
-      <w:pPr>
-        <w:rPr>
-          <w:lang w:val="es-BO"/>
-        </w:rPr>
-      </w:pPr>
-    </w:p>
-    <w:p>
-      <w:pPr>
-        <w:rPr>
-          <w:lang w:val="es-BO"/>
-        </w:rPr>
-      </w:pPr>
-    </w:p>
-    <w:p>
-      <w:pPr>
-        <w:rPr>
-          <w:lang w:val="es-BO"/>
-        </w:rPr>
-      </w:pPr>
-    </w:p>
-    <w:p>
-      <w:pPr>
-        <w:rPr>
-          <w:lang w:val="es-BO"/>
-        </w:rPr>
-      </w:pPr>
-    </w:p>
-    <w:p>
-      <w:pPr>
-        <w:rPr>
-          <w:lang w:val="es-BO"/>
-        </w:rPr>
-      </w:pPr>
-    </w:p>
-    <w:p>
-      <w:pPr>
-        <w:rPr>
-          <w:lang w:val="es-BO"/>
-        </w:rPr>
-      </w:pPr>
-    </w:p>
-    <w:p>
-      <w:pPr>
-        <w:rPr>
-          <w:lang w:val="es-BO"/>
-        </w:rPr>
-      </w:pPr>
-    </w:p>
-    <w:p>
-      <w:pPr>
-        <w:rPr>
-          <w:lang w:val="es-BO"/>
-        </w:rPr>
-      </w:pPr>
-      <w:r>
-        <w:rPr>
-          <w:lang w:val="es-BO"/>
-        </w:rPr>
-        <w:t>Nombre: Joaquin Miranda Castro</w:t>
-      </w:r>
-      <w:r>
-        <w:rPr>
-          <w:lang w:val="es-BO"/>
-        </w:rPr>
-        <w:tab/>
-      </w:r>
-    </w:p>
-    <w:p>
-      <w:pPr>
-        <w:rPr>
-          <w:lang w:val="es-BO"/>
-        </w:rPr>
-      </w:pPr>
-      <w:r>
-        <w:rPr>
-          <w:lang w:val="es-BO"/>
-        </w:rPr>
-        <w:t>ID: 0192493</w:t>
-      </w:r>
+        <w:rPr>
+          <w:lang w:val="es-BO"/>
+        </w:rPr>
+      </w:pPr>
+      <w:bookmarkStart w:id="1" w:name="_GoBack"/>
+      <w:bookmarkEnd w:id="1"/>
+    </w:p>
+    <w:p>
+      <w:pPr>
+        <w:rPr>
+          <w:lang w:val="es-BO"/>
+        </w:rPr>
+      </w:pPr>
+    </w:p>
+    <w:p>
+      <w:pPr>
+        <w:rPr>
+          <w:lang w:val="es-BO"/>
+        </w:rPr>
+      </w:pPr>
+    </w:p>
+    <w:p>
+      <w:pPr>
+        <w:rPr>
+          <w:lang w:val="es-BO"/>
+        </w:rPr>
+      </w:pPr>
+    </w:p>
+    <w:p>
+      <w:pPr>
+        <w:rPr>
+          <w:lang w:val="es-BO"/>
+        </w:rPr>
+      </w:pPr>
+    </w:p>
+    <w:p>
+      <w:pPr>
+        <w:rPr>
+          <w:lang w:val="es-BO"/>
+        </w:rPr>
+      </w:pPr>
+    </w:p>
+    <w:p>
+      <w:pPr>
+        <w:rPr>
+          <w:lang w:val="es-BO"/>
+        </w:rPr>
+      </w:pPr>
+    </w:p>
+    <w:p>
+      <w:pPr>
+        <w:rPr>
+          <w:lang w:val="es-BO"/>
+        </w:rPr>
+      </w:pPr>
+    </w:p>
+    <w:p>
+      <w:pPr>
+        <w:rPr>
+          <w:lang w:val="es-BO"/>
+        </w:rPr>
+      </w:pPr>
+    </w:p>
+    <w:p>
+      <w:pPr>
+        <w:rPr>
+          <w:lang w:val="es-BO"/>
+        </w:rPr>
+      </w:pPr>
+    </w:p>
+    <w:p>
+      <w:pPr>
+        <w:rPr>
+          <w:lang w:val="es-BO"/>
+        </w:rPr>
+      </w:pPr>
+    </w:p>
+    <w:p>
+      <w:pPr>
+        <w:rPr>
+          <w:lang w:val="es-BO"/>
+        </w:rPr>
+      </w:pPr>
+    </w:p>
+    <w:p>
+      <w:pPr>
+        <w:rPr>
+          <w:lang w:val="es-BO"/>
+        </w:rPr>
+      </w:pPr>
+    </w:p>
+    <w:p>
+      <w:pPr>
+        <w:rPr>
+          <w:lang w:val="es-BO"/>
+        </w:rPr>
+      </w:pPr>
+    </w:p>
+    <w:p>
+      <w:pPr>
+        <w:rPr>
+          <w:lang w:val="es-BO"/>
+        </w:rPr>
+      </w:pPr>
+    </w:p>
+    <w:p>
+      <w:pPr>
+        <w:rPr>
+          <w:lang w:val="es-BO"/>
+        </w:rPr>
+      </w:pPr>
     </w:p>
     <w:p>
       <w:pPr>
@@ -260,7 +202,15 @@
     </w:p>
     <w:p>
       <w:r>
-        <w:t>Este documento explica y documenta los diferentes folders, librerías y métodos que son utilizados en los scripts de la framework.</w:t>
+        <w:t xml:space="preserve">Este documento explica y documenta los diferentes folders, librerías y métodos que son utilizados en los scripts de la </w:t>
+      </w:r>
+      <w:proofErr w:type="spellStart"/>
+      <w:r>
+        <w:t>framework</w:t>
+      </w:r>
+      <w:proofErr w:type="spellEnd"/>
+      <w:r>
+        <w:t>.</w:t>
       </w:r>
     </w:p>
     <w:p/>
@@ -293,11 +243,61 @@
           <w:lang w:val="es-BO"/>
         </w:rPr>
       </w:pPr>
-      <w:r>
-        <w:rPr>
-          <w:lang w:val="es-BO"/>
-        </w:rPr>
-        <w:t>docs: este directorio contiene toda la documentación del proyecto. Arquitectura, las Release Notes, el setup necesario para poder ejecutar los scripts y el ambiente utilizado para ejecutar los tests.</w:t>
+      <w:proofErr w:type="spellStart"/>
+      <w:r>
+        <w:rPr>
+          <w:lang w:val="es-BO"/>
+        </w:rPr>
+        <w:t>docs</w:t>
+      </w:r>
+      <w:proofErr w:type="spellEnd"/>
+      <w:r>
+        <w:rPr>
+          <w:lang w:val="es-BO"/>
+        </w:rPr>
+        <w:t xml:space="preserve">: este directorio contiene toda la documentación del proyecto. Arquitectura, las </w:t>
+      </w:r>
+      <w:proofErr w:type="spellStart"/>
+      <w:r>
+        <w:rPr>
+          <w:lang w:val="es-BO"/>
+        </w:rPr>
+        <w:t>Release</w:t>
+      </w:r>
+      <w:proofErr w:type="spellEnd"/>
+      <w:r>
+        <w:rPr>
+          <w:lang w:val="es-BO"/>
+        </w:rPr>
+        <w:t xml:space="preserve"> Notes, el </w:t>
+      </w:r>
+      <w:proofErr w:type="spellStart"/>
+      <w:r>
+        <w:rPr>
+          <w:lang w:val="es-BO"/>
+        </w:rPr>
+        <w:t>setup</w:t>
+      </w:r>
+      <w:proofErr w:type="spellEnd"/>
+      <w:r>
+        <w:rPr>
+          <w:lang w:val="es-BO"/>
+        </w:rPr>
+        <w:t xml:space="preserve"> necesario para poder ejecutar los scripts y el ambiente utilizado para ejecutar los </w:t>
+      </w:r>
+      <w:proofErr w:type="spellStart"/>
+      <w:r>
+        <w:rPr>
+          <w:lang w:val="es-BO"/>
+        </w:rPr>
+        <w:t>tests</w:t>
+      </w:r>
+      <w:proofErr w:type="spellEnd"/>
+      <w:r>
+        <w:rPr>
+          <w:lang w:val="es-BO"/>
+        </w:rPr>
+        <w:t>.</w:t>
       </w:r>
     </w:p>
     <w:p>
@@ -312,11 +312,33 @@
           <w:lang w:val="es-BO"/>
         </w:rPr>
       </w:pPr>
-      <w:r>
-        <w:rPr>
-          <w:lang w:val="es-BO"/>
-        </w:rPr>
-        <w:t>qa: este directorio contiene todos los documentos pertinentes de QA. El Test Plan, los Test Cases, la Matriz de Trazabilidad y el subdirectorio de reports, que contiene los logs de las test suites ejecutadas.</w:t>
+      <w:proofErr w:type="spellStart"/>
+      <w:r>
+        <w:rPr>
+          <w:lang w:val="es-BO"/>
+        </w:rPr>
+        <w:t>qa</w:t>
+      </w:r>
+      <w:proofErr w:type="spellEnd"/>
+      <w:r>
+        <w:rPr>
+          <w:lang w:val="es-BO"/>
+        </w:rPr>
+        <w:t xml:space="preserve">: este directorio contiene todos los documentos pertinentes de QA. El Test Plan, los Test Cases, la Matriz de Trazabilidad y el subdirectorio de </w:t>
+      </w:r>
+      <w:proofErr w:type="spellStart"/>
+      <w:r>
+        <w:rPr>
+          <w:lang w:val="es-BO"/>
+        </w:rPr>
+        <w:t>reports</w:t>
+      </w:r>
+      <w:proofErr w:type="spellEnd"/>
+      <w:r>
+        <w:rPr>
+          <w:lang w:val="es-BO"/>
+        </w:rPr>
+        <w:t>, que contiene los logs de las test suites ejecutadas.</w:t>
       </w:r>
     </w:p>
     <w:p>
@@ -331,11 +353,19 @@
           <w:lang w:val="es-BO"/>
         </w:rPr>
       </w:pPr>
-      <w:r>
-        <w:rPr>
-          <w:lang w:val="es-BO"/>
-        </w:rPr>
-        <w:t>src: este directorio contiene todos los scripts, dividido en diferentes folders:</w:t>
+      <w:proofErr w:type="spellStart"/>
+      <w:r>
+        <w:rPr>
+          <w:lang w:val="es-BO"/>
+        </w:rPr>
+        <w:t>src</w:t>
+      </w:r>
+      <w:proofErr w:type="spellEnd"/>
+      <w:r>
+        <w:rPr>
+          <w:lang w:val="es-BO"/>
+        </w:rPr>
+        <w:t>: este directorio contiene todos los scripts, dividido en diferentes folders:</w:t>
       </w:r>
     </w:p>
     <w:p>
@@ -350,11 +380,19 @@
           <w:lang w:val="es-BO"/>
         </w:rPr>
       </w:pPr>
-      <w:r>
-        <w:rPr>
-          <w:lang w:val="es-BO"/>
-        </w:rPr>
-        <w:t>lib: contiene diferentes librerías que contienen métodos utilizados en los scripts.</w:t>
+      <w:proofErr w:type="spellStart"/>
+      <w:r>
+        <w:rPr>
+          <w:lang w:val="es-BO"/>
+        </w:rPr>
+        <w:t>lib</w:t>
+      </w:r>
+      <w:proofErr w:type="spellEnd"/>
+      <w:r>
+        <w:rPr>
+          <w:lang w:val="es-BO"/>
+        </w:rPr>
+        <w:t>: contiene diferentes librerías que contienen métodos utilizados en los scripts.</w:t>
       </w:r>
     </w:p>
     <w:p>
@@ -379,7 +417,21 @@
         <w:rPr>
           <w:lang w:val="es-BO"/>
         </w:rPr>
-        <w:t>tienen los flows que constituyen un test  case, o una funcionalidad del teléfono que se está probando. Utilizan los métodos de las librerías.</w:t>
+        <w:t xml:space="preserve">tienen los </w:t>
+      </w:r>
+      <w:proofErr w:type="spellStart"/>
+      <w:r>
+        <w:rPr>
+          <w:lang w:val="es-BO"/>
+        </w:rPr>
+        <w:t>flows</w:t>
+      </w:r>
+      <w:proofErr w:type="spellEnd"/>
+      <w:r>
+        <w:rPr>
+          <w:lang w:val="es-BO"/>
+        </w:rPr>
+        <w:t xml:space="preserve"> que constituyen un test  case, o una funcionalidad del teléfono que se está probando. Utilizan los métodos de las librerías.</w:t>
       </w:r>
     </w:p>
     <w:p>
@@ -472,11 +524,19 @@
           <w:lang w:val="es-BO"/>
         </w:rPr>
       </w:pPr>
-      <w:r>
-        <w:rPr>
-          <w:lang w:val="es-BO"/>
-        </w:rPr>
-        <w:t>Logger: esta librería se encarga de mostrar los datos en consola y en archivo:</w:t>
+      <w:proofErr w:type="spellStart"/>
+      <w:r>
+        <w:rPr>
+          <w:lang w:val="es-BO"/>
+        </w:rPr>
+        <w:t>Logger</w:t>
+      </w:r>
+      <w:proofErr w:type="spellEnd"/>
+      <w:r>
+        <w:rPr>
+          <w:lang w:val="es-BO"/>
+        </w:rPr>
+        <w:t>: esta librería se encarga de mostrar los datos en consola y en archivo:</w:t>
       </w:r>
     </w:p>
     <w:p>
@@ -491,11 +551,19 @@
           <w:lang w:val="es-BO"/>
         </w:rPr>
       </w:pPr>
-      <w:r>
-        <w:rPr>
-          <w:lang w:val="es-BO"/>
-        </w:rPr>
-        <w:t>begin_log(): inicia un nuevo log en el archivo especificado.</w:t>
+      <w:proofErr w:type="spellStart"/>
+      <w:r>
+        <w:rPr>
+          <w:lang w:val="es-BO"/>
+        </w:rPr>
+        <w:t>begin_log</w:t>
+      </w:r>
+      <w:proofErr w:type="spellEnd"/>
+      <w:r>
+        <w:rPr>
+          <w:lang w:val="es-BO"/>
+        </w:rPr>
+        <w:t>(): inicia un nuevo log en el archivo especificado.</w:t>
       </w:r>
     </w:p>
     <w:p>
@@ -510,11 +578,19 @@
           <w:lang w:val="es-BO"/>
         </w:rPr>
       </w:pPr>
-      <w:r>
-        <w:rPr>
-          <w:lang w:val="es-BO"/>
-        </w:rPr>
-        <w:t>write_log(mensaje): escribe en el log y en la consola el menaje recibido.</w:t>
+      <w:proofErr w:type="spellStart"/>
+      <w:r>
+        <w:rPr>
+          <w:lang w:val="es-BO"/>
+        </w:rPr>
+        <w:t>write_log</w:t>
+      </w:r>
+      <w:proofErr w:type="spellEnd"/>
+      <w:r>
+        <w:rPr>
+          <w:lang w:val="es-BO"/>
+        </w:rPr>
+        <w:t>(mensaje): escribe en el log y en la consola el menaje recibido.</w:t>
       </w:r>
     </w:p>
     <w:p>
@@ -529,11 +605,19 @@
           <w:lang w:val="es-BO"/>
         </w:rPr>
       </w:pPr>
-      <w:r>
-        <w:rPr>
-          <w:lang w:val="es-BO"/>
-        </w:rPr>
-        <w:t>end_log(): escribe el final de un reporte, con los tiempos inicial y final.</w:t>
+      <w:proofErr w:type="spellStart"/>
+      <w:r>
+        <w:rPr>
+          <w:lang w:val="es-BO"/>
+        </w:rPr>
+        <w:t>end_log</w:t>
+      </w:r>
+      <w:proofErr w:type="spellEnd"/>
+      <w:r>
+        <w:rPr>
+          <w:lang w:val="es-BO"/>
+        </w:rPr>
+        <w:t>(): escribe el final de un reporte, con los tiempos inicial y final.</w:t>
       </w:r>
     </w:p>
     <w:p>
@@ -548,11 +632,19 @@
           <w:lang w:val="es-BO"/>
         </w:rPr>
       </w:pPr>
-      <w:r>
-        <w:rPr>
-          <w:lang w:val="es-BO"/>
-        </w:rPr>
-        <w:t>error_log(mensaje): escribe el mensaje de error en el reporte.</w:t>
+      <w:proofErr w:type="spellStart"/>
+      <w:r>
+        <w:rPr>
+          <w:lang w:val="es-BO"/>
+        </w:rPr>
+        <w:t>error_log</w:t>
+      </w:r>
+      <w:proofErr w:type="spellEnd"/>
+      <w:r>
+        <w:rPr>
+          <w:lang w:val="es-BO"/>
+        </w:rPr>
+        <w:t>(mensaje): escribe el mensaje de error en el reporte.</w:t>
       </w:r>
     </w:p>
     <w:p>
@@ -567,11 +659,19 @@
           <w:lang w:val="es-BO"/>
         </w:rPr>
       </w:pPr>
-      <w:r>
-        <w:rPr>
-          <w:lang w:val="es-BO"/>
-        </w:rPr>
-        <w:t>Utils: esta librería abarca pequeños métodos que pueden ser utilizados, pero que no son suficientes para justificar una librería particular.</w:t>
+      <w:proofErr w:type="spellStart"/>
+      <w:r>
+        <w:rPr>
+          <w:lang w:val="es-BO"/>
+        </w:rPr>
+        <w:t>Utils</w:t>
+      </w:r>
+      <w:proofErr w:type="spellEnd"/>
+      <w:r>
+        <w:rPr>
+          <w:lang w:val="es-BO"/>
+        </w:rPr>
+        <w:t>: esta librería abarca pequeños métodos que pueden ser utilizados, pero que no son suficientes para justificar una librería particular.</w:t>
       </w:r>
     </w:p>
     <w:p>
@@ -586,11 +686,33 @@
           <w:lang w:val="es-BO"/>
         </w:rPr>
       </w:pPr>
-      <w:r>
-        <w:rPr>
-          <w:lang w:val="es-BO"/>
-        </w:rPr>
-        <w:t xml:space="preserve">validate_number(number): realiza la validación de un número de teléfono. Esta validación reconoce entre el número de emergencia 911, números nacionales </w:t>
+      <w:proofErr w:type="spellStart"/>
+      <w:r>
+        <w:rPr>
+          <w:lang w:val="es-BO"/>
+        </w:rPr>
+        <w:t>validate_number</w:t>
+      </w:r>
+      <w:proofErr w:type="spellEnd"/>
+      <w:r>
+        <w:rPr>
+          <w:lang w:val="es-BO"/>
+        </w:rPr>
+        <w:t>(</w:t>
+      </w:r>
+      <w:proofErr w:type="spellStart"/>
+      <w:r>
+        <w:rPr>
+          <w:lang w:val="es-BO"/>
+        </w:rPr>
+        <w:t>number</w:t>
+      </w:r>
+      <w:proofErr w:type="spellEnd"/>
+      <w:r>
+        <w:rPr>
+          <w:lang w:val="es-BO"/>
+        </w:rPr>
+        <w:t xml:space="preserve">): realiza la validación de un número de teléfono. Esta validación reconoce entre el número de emergencia 911, números nacionales </w:t>
       </w:r>
       <w:r>
         <w:rPr>
@@ -623,11 +745,47 @@
           <w:lang w:val="es-BO"/>
         </w:rPr>
       </w:pPr>
-      <w:r>
-        <w:rPr>
-          <w:lang w:val="es-BO"/>
-        </w:rPr>
-        <w:t>PhoneControl: esta librería provee los métodos para conectarse al teléfono a través de adb y UIautomator. También tiene las herramientas para realizar diferentes acciones sobre el dispositivo móvil:</w:t>
+      <w:proofErr w:type="spellStart"/>
+      <w:r>
+        <w:rPr>
+          <w:lang w:val="es-BO"/>
+        </w:rPr>
+        <w:t>PhoneControl</w:t>
+      </w:r>
+      <w:proofErr w:type="spellEnd"/>
+      <w:r>
+        <w:rPr>
+          <w:lang w:val="es-BO"/>
+        </w:rPr>
+        <w:t xml:space="preserve">: esta librería provee los métodos para conectarse al teléfono a través de </w:t>
+      </w:r>
+      <w:proofErr w:type="spellStart"/>
+      <w:r>
+        <w:rPr>
+          <w:lang w:val="es-BO"/>
+        </w:rPr>
+        <w:t>adb</w:t>
+      </w:r>
+      <w:proofErr w:type="spellEnd"/>
+      <w:r>
+        <w:rPr>
+          <w:lang w:val="es-BO"/>
+        </w:rPr>
+        <w:t xml:space="preserve"> y </w:t>
+      </w:r>
+      <w:proofErr w:type="spellStart"/>
+      <w:r>
+        <w:rPr>
+          <w:lang w:val="es-BO"/>
+        </w:rPr>
+        <w:t>UIautomator</w:t>
+      </w:r>
+      <w:proofErr w:type="spellEnd"/>
+      <w:r>
+        <w:rPr>
+          <w:lang w:val="es-BO"/>
+        </w:rPr>
+        <w:t>. También tiene las herramientas para realizar diferentes acciones sobre el dispositivo móvil:</w:t>
       </w:r>
     </w:p>
     <w:p>
@@ -642,11 +800,33 @@
           <w:lang w:val="es-BO"/>
         </w:rPr>
       </w:pPr>
-      <w:r>
-        <w:rPr>
-          <w:lang w:val="es-BO"/>
-        </w:rPr>
-        <w:t>read_serial: identifica el primer número serial de la lista que adb detecte.</w:t>
+      <w:proofErr w:type="spellStart"/>
+      <w:r>
+        <w:rPr>
+          <w:lang w:val="es-BO"/>
+        </w:rPr>
+        <w:t>read_serial</w:t>
+      </w:r>
+      <w:proofErr w:type="spellEnd"/>
+      <w:r>
+        <w:rPr>
+          <w:lang w:val="es-BO"/>
+        </w:rPr>
+        <w:t xml:space="preserve">: identifica el primer número serial de la lista que </w:t>
+      </w:r>
+      <w:proofErr w:type="spellStart"/>
+      <w:r>
+        <w:rPr>
+          <w:lang w:val="es-BO"/>
+        </w:rPr>
+        <w:t>adb</w:t>
+      </w:r>
+      <w:proofErr w:type="spellEnd"/>
+      <w:r>
+        <w:rPr>
+          <w:lang w:val="es-BO"/>
+        </w:rPr>
+        <w:t xml:space="preserve"> detecte.</w:t>
       </w:r>
     </w:p>
     <w:p>
@@ -661,11 +841,19 @@
           <w:lang w:val="es-BO"/>
         </w:rPr>
       </w:pPr>
-      <w:r>
-        <w:rPr>
-          <w:lang w:val="es-BO"/>
-        </w:rPr>
-        <w:t>unlock_phone: desbloquea el teléfono, mientras no tenga ninguna seguridad activa.</w:t>
+      <w:proofErr w:type="spellStart"/>
+      <w:r>
+        <w:rPr>
+          <w:lang w:val="es-BO"/>
+        </w:rPr>
+        <w:t>unlock_phone</w:t>
+      </w:r>
+      <w:proofErr w:type="spellEnd"/>
+      <w:r>
+        <w:rPr>
+          <w:lang w:val="es-BO"/>
+        </w:rPr>
+        <w:t>: desbloquea el teléfono, mientras no tenga ninguna seguridad activa.</w:t>
       </w:r>
     </w:p>
     <w:p>
@@ -680,11 +868,19 @@
           <w:lang w:val="es-BO"/>
         </w:rPr>
       </w:pPr>
-      <w:r>
-        <w:rPr>
-          <w:lang w:val="es-BO"/>
-        </w:rPr>
-        <w:t>click_home: simula presionar el botón HOME.</w:t>
+      <w:proofErr w:type="spellStart"/>
+      <w:r>
+        <w:rPr>
+          <w:lang w:val="es-BO"/>
+        </w:rPr>
+        <w:t>click_home</w:t>
+      </w:r>
+      <w:proofErr w:type="spellEnd"/>
+      <w:r>
+        <w:rPr>
+          <w:lang w:val="es-BO"/>
+        </w:rPr>
+        <w:t>: simula presionar el botón HOME.</w:t>
       </w:r>
     </w:p>
     <w:p>
@@ -699,11 +895,75 @@
           <w:lang w:val="es-BO"/>
         </w:rPr>
       </w:pPr>
-      <w:r>
-        <w:rPr>
-          <w:lang w:val="es-BO"/>
-        </w:rPr>
-        <w:t>switch_button(texto): realiza el click a un switch que contenga el texto pasado por parámetro, y que su className sea android.widget.Switch.</w:t>
+      <w:proofErr w:type="spellStart"/>
+      <w:r>
+        <w:rPr>
+          <w:lang w:val="es-BO"/>
+        </w:rPr>
+        <w:t>switch_button</w:t>
+      </w:r>
+      <w:proofErr w:type="spellEnd"/>
+      <w:r>
+        <w:rPr>
+          <w:lang w:val="es-BO"/>
+        </w:rPr>
+        <w:t xml:space="preserve">(texto): realiza el </w:t>
+      </w:r>
+      <w:proofErr w:type="spellStart"/>
+      <w:r>
+        <w:rPr>
+          <w:lang w:val="es-BO"/>
+        </w:rPr>
+        <w:t>click</w:t>
+      </w:r>
+      <w:proofErr w:type="spellEnd"/>
+      <w:r>
+        <w:rPr>
+          <w:lang w:val="es-BO"/>
+        </w:rPr>
+        <w:t xml:space="preserve"> a un </w:t>
+      </w:r>
+      <w:proofErr w:type="spellStart"/>
+      <w:r>
+        <w:rPr>
+          <w:lang w:val="es-BO"/>
+        </w:rPr>
+        <w:t>switch</w:t>
+      </w:r>
+      <w:proofErr w:type="spellEnd"/>
+      <w:r>
+        <w:rPr>
+          <w:lang w:val="es-BO"/>
+        </w:rPr>
+        <w:t xml:space="preserve"> que contenga el texto pasado por parámetro, y que su </w:t>
+      </w:r>
+      <w:proofErr w:type="spellStart"/>
+      <w:r>
+        <w:rPr>
+          <w:lang w:val="es-BO"/>
+        </w:rPr>
+        <w:t>className</w:t>
+      </w:r>
+      <w:proofErr w:type="spellEnd"/>
+      <w:r>
+        <w:rPr>
+          <w:lang w:val="es-BO"/>
+        </w:rPr>
+        <w:t xml:space="preserve"> sea </w:t>
+      </w:r>
+      <w:proofErr w:type="spellStart"/>
+      <w:r>
+        <w:rPr>
+          <w:lang w:val="es-BO"/>
+        </w:rPr>
+        <w:t>android.widget.Switch</w:t>
+      </w:r>
+      <w:proofErr w:type="spellEnd"/>
+      <w:r>
+        <w:rPr>
+          <w:lang w:val="es-BO"/>
+        </w:rPr>
+        <w:t>.</w:t>
       </w:r>
     </w:p>
     <w:p>
@@ -718,36 +978,56 @@
           <w:lang w:val="es-BO"/>
         </w:rPr>
       </w:pPr>
+      <w:proofErr w:type="spellStart"/>
+      <w:r>
+        <w:rPr>
+          <w:lang w:val="es-BO"/>
+        </w:rPr>
+        <w:t>click_button</w:t>
+      </w:r>
+      <w:proofErr w:type="spellEnd"/>
+      <w:r>
+        <w:rPr>
+          <w:lang w:val="es-BO"/>
+        </w:rPr>
+        <w:t xml:space="preserve">(texto): realiza el </w:t>
+      </w:r>
+      <w:proofErr w:type="spellStart"/>
       <w:r>
         <w:rPr>
           <w:lang w:val="es-BO"/>
         </w:rPr>
         <w:t>click</w:t>
       </w:r>
-      <w:r>
-        <w:rPr>
-          <w:lang w:val="es-BO"/>
-        </w:rPr>
-        <w:t xml:space="preserve">_button(texto): realiza el click a un </w:t>
-      </w:r>
-      <w:r>
-        <w:rPr>
-          <w:lang w:val="es-BO"/>
-        </w:rPr>
-        <w:t>botón</w:t>
-      </w:r>
-      <w:r>
-        <w:rPr>
-          <w:lang w:val="es-BO"/>
-        </w:rPr>
-        <w:t xml:space="preserve"> que contenga el texto pasado por parámetro, y que su className sea android.widget.</w:t>
-      </w:r>
-      <w:r>
-        <w:rPr>
-          <w:lang w:val="es-BO"/>
-        </w:rPr>
-        <w:t>TextView</w:t>
-      </w:r>
+      <w:proofErr w:type="spellEnd"/>
+      <w:r>
+        <w:rPr>
+          <w:lang w:val="es-BO"/>
+        </w:rPr>
+        <w:t xml:space="preserve"> a un botón que contenga el texto pasado por parámetro, y que su </w:t>
+      </w:r>
+      <w:proofErr w:type="spellStart"/>
+      <w:r>
+        <w:rPr>
+          <w:lang w:val="es-BO"/>
+        </w:rPr>
+        <w:t>className</w:t>
+      </w:r>
+      <w:proofErr w:type="spellEnd"/>
+      <w:r>
+        <w:rPr>
+          <w:lang w:val="es-BO"/>
+        </w:rPr>
+        <w:t xml:space="preserve"> sea </w:t>
+      </w:r>
+      <w:proofErr w:type="spellStart"/>
+      <w:r>
+        <w:rPr>
+          <w:lang w:val="es-BO"/>
+        </w:rPr>
+        <w:t>android.widget.TextView</w:t>
+      </w:r>
+      <w:proofErr w:type="spellEnd"/>
     </w:p>
     <w:p>
       <w:pPr>
@@ -761,30 +1041,56 @@
           <w:lang w:val="es-BO"/>
         </w:rPr>
       </w:pPr>
-      <w:r>
-        <w:rPr>
-          <w:lang w:val="es-BO"/>
-        </w:rPr>
-        <w:t>long</w:t>
-      </w:r>
-      <w:r>
-        <w:rPr>
-          <w:lang w:val="es-BO"/>
-        </w:rPr>
-        <w:t xml:space="preserve">click_button(texto): realiza el </w:t>
-      </w:r>
-      <w:r>
-        <w:rPr>
-          <w:lang w:val="es-BO"/>
-        </w:rPr>
-        <w:t>una presión larga</w:t>
-      </w:r>
-      <w:r>
-        <w:rPr>
-          <w:lang w:val="es-BO"/>
-        </w:rPr>
-        <w:t xml:space="preserve"> a un botón que contenga el texto pasado por parámetro, y que su className sea android.widget.TextView</w:t>
-      </w:r>
+      <w:proofErr w:type="spellStart"/>
+      <w:r>
+        <w:rPr>
+          <w:lang w:val="es-BO"/>
+        </w:rPr>
+        <w:t>longclick_button</w:t>
+      </w:r>
+      <w:proofErr w:type="spellEnd"/>
+      <w:r>
+        <w:rPr>
+          <w:lang w:val="es-BO"/>
+        </w:rPr>
+        <w:t xml:space="preserve">(texto): realiza </w:t>
+      </w:r>
+      <w:proofErr w:type="spellStart"/>
+      <w:r>
+        <w:rPr>
+          <w:lang w:val="es-BO"/>
+        </w:rPr>
+        <w:t>el</w:t>
+      </w:r>
+      <w:proofErr w:type="spellEnd"/>
+      <w:r>
+        <w:rPr>
+          <w:lang w:val="es-BO"/>
+        </w:rPr>
+        <w:t xml:space="preserve"> una presión larga a un botón que contenga el texto pasado por parámetro, y que su </w:t>
+      </w:r>
+      <w:proofErr w:type="spellStart"/>
+      <w:r>
+        <w:rPr>
+          <w:lang w:val="es-BO"/>
+        </w:rPr>
+        <w:t>className</w:t>
+      </w:r>
+      <w:proofErr w:type="spellEnd"/>
+      <w:r>
+        <w:rPr>
+          <w:lang w:val="es-BO"/>
+        </w:rPr>
+        <w:t xml:space="preserve"> sea </w:t>
+      </w:r>
+      <w:proofErr w:type="spellStart"/>
+      <w:r>
+        <w:rPr>
+          <w:lang w:val="es-BO"/>
+        </w:rPr>
+        <w:t>android.widget.TextView</w:t>
+      </w:r>
+      <w:proofErr w:type="spellEnd"/>
       <w:r>
         <w:rPr>
           <w:lang w:val="es-BO"/>
@@ -804,17 +1110,53 @@
           <w:lang w:val="es-BO"/>
         </w:rPr>
       </w:pPr>
-      <w:r>
-        <w:rPr>
-          <w:lang w:val="es-BO"/>
-        </w:rPr>
-        <w:t>button_exists(texto, className): identifica si u</w:t>
-      </w:r>
-      <w:r>
-        <w:rPr>
-          <w:lang w:val="es-BO"/>
-        </w:rPr>
-        <w:t>n botón que contiene el texto y className existe actualmente.</w:t>
+      <w:proofErr w:type="spellStart"/>
+      <w:r>
+        <w:rPr>
+          <w:lang w:val="es-BO"/>
+        </w:rPr>
+        <w:t>button_exists</w:t>
+      </w:r>
+      <w:proofErr w:type="spellEnd"/>
+      <w:r>
+        <w:rPr>
+          <w:lang w:val="es-BO"/>
+        </w:rPr>
+        <w:t xml:space="preserve">(texto, </w:t>
+      </w:r>
+      <w:proofErr w:type="spellStart"/>
+      <w:r>
+        <w:rPr>
+          <w:lang w:val="es-BO"/>
+        </w:rPr>
+        <w:t>className</w:t>
+      </w:r>
+      <w:proofErr w:type="spellEnd"/>
+      <w:r>
+        <w:rPr>
+          <w:lang w:val="es-BO"/>
+        </w:rPr>
+        <w:t>): identifica si u</w:t>
+      </w:r>
+      <w:r>
+        <w:rPr>
+          <w:lang w:val="es-BO"/>
+        </w:rPr>
+        <w:t xml:space="preserve">n botón que contiene el texto y </w:t>
+      </w:r>
+      <w:proofErr w:type="spellStart"/>
+      <w:r>
+        <w:rPr>
+          <w:lang w:val="es-BO"/>
+        </w:rPr>
+        <w:t>className</w:t>
+      </w:r>
+      <w:proofErr w:type="spellEnd"/>
+      <w:r>
+        <w:rPr>
+          <w:lang w:val="es-BO"/>
+        </w:rPr>
+        <w:t xml:space="preserve"> existe actualmente.</w:t>
       </w:r>
     </w:p>
     <w:p>
@@ -829,12 +1171,76 @@
           <w:lang w:val="es-BO"/>
         </w:rPr>
       </w:pPr>
+      <w:proofErr w:type="spellStart"/>
       <w:r>
         <w:rPr>
           <w:lang w:val="es-BO"/>
         </w:rPr>
         <w:lastRenderedPageBreak/>
-        <w:t>click_detailed_button(className, packageName, description): realiza el click a un botón que co</w:t>
+        <w:t>click_detailed_button</w:t>
+      </w:r>
+      <w:proofErr w:type="spellEnd"/>
+      <w:r>
+        <w:rPr>
+          <w:lang w:val="es-BO"/>
+        </w:rPr>
+        <w:t>(</w:t>
+      </w:r>
+      <w:proofErr w:type="spellStart"/>
+      <w:r>
+        <w:rPr>
+          <w:lang w:val="es-BO"/>
+        </w:rPr>
+        <w:t>className</w:t>
+      </w:r>
+      <w:proofErr w:type="spellEnd"/>
+      <w:r>
+        <w:rPr>
+          <w:lang w:val="es-BO"/>
+        </w:rPr>
+        <w:t xml:space="preserve">, </w:t>
+      </w:r>
+      <w:proofErr w:type="spellStart"/>
+      <w:r>
+        <w:rPr>
+          <w:lang w:val="es-BO"/>
+        </w:rPr>
+        <w:t>packageName</w:t>
+      </w:r>
+      <w:proofErr w:type="spellEnd"/>
+      <w:r>
+        <w:rPr>
+          <w:lang w:val="es-BO"/>
+        </w:rPr>
+        <w:t xml:space="preserve">, </w:t>
+      </w:r>
+      <w:proofErr w:type="spellStart"/>
+      <w:r>
+        <w:rPr>
+          <w:lang w:val="es-BO"/>
+        </w:rPr>
+        <w:t>description</w:t>
+      </w:r>
+      <w:proofErr w:type="spellEnd"/>
+      <w:r>
+        <w:rPr>
+          <w:lang w:val="es-BO"/>
+        </w:rPr>
+        <w:t xml:space="preserve">): realiza el </w:t>
+      </w:r>
+      <w:proofErr w:type="spellStart"/>
+      <w:r>
+        <w:rPr>
+          <w:lang w:val="es-BO"/>
+        </w:rPr>
+        <w:t>click</w:t>
+      </w:r>
+      <w:proofErr w:type="spellEnd"/>
+      <w:r>
+        <w:rPr>
+          <w:lang w:val="es-BO"/>
+        </w:rPr>
+        <w:t xml:space="preserve"> a un botón que co</w:t>
       </w:r>
       <w:r>
         <w:rPr>
@@ -855,6 +1261,7 @@
           <w:lang w:val="es-BO"/>
         </w:rPr>
       </w:pPr>
+      <w:proofErr w:type="spellStart"/>
       <w:r>
         <w:rPr>
           <w:lang w:val="es-BO"/>
@@ -865,7 +1272,56 @@
         <w:rPr>
           <w:lang w:val="es-BO"/>
         </w:rPr>
-        <w:t xml:space="preserve">click_detailed_button(className, packageName, description): realiza </w:t>
+        <w:t>click_detailed_button</w:t>
+      </w:r>
+      <w:proofErr w:type="spellEnd"/>
+      <w:r>
+        <w:rPr>
+          <w:lang w:val="es-BO"/>
+        </w:rPr>
+        <w:t>(</w:t>
+      </w:r>
+      <w:proofErr w:type="spellStart"/>
+      <w:r>
+        <w:rPr>
+          <w:lang w:val="es-BO"/>
+        </w:rPr>
+        <w:t>className</w:t>
+      </w:r>
+      <w:proofErr w:type="spellEnd"/>
+      <w:r>
+        <w:rPr>
+          <w:lang w:val="es-BO"/>
+        </w:rPr>
+        <w:t xml:space="preserve">, </w:t>
+      </w:r>
+      <w:proofErr w:type="spellStart"/>
+      <w:r>
+        <w:rPr>
+          <w:lang w:val="es-BO"/>
+        </w:rPr>
+        <w:t>packageName</w:t>
+      </w:r>
+      <w:proofErr w:type="spellEnd"/>
+      <w:r>
+        <w:rPr>
+          <w:lang w:val="es-BO"/>
+        </w:rPr>
+        <w:t xml:space="preserve">, </w:t>
+      </w:r>
+      <w:proofErr w:type="spellStart"/>
+      <w:r>
+        <w:rPr>
+          <w:lang w:val="es-BO"/>
+        </w:rPr>
+        <w:t>description</w:t>
+      </w:r>
+      <w:proofErr w:type="spellEnd"/>
+      <w:r>
+        <w:rPr>
+          <w:lang w:val="es-BO"/>
+        </w:rPr>
+        <w:t xml:space="preserve">): realiza </w:t>
       </w:r>
       <w:r>
         <w:rPr>
@@ -898,59 +1354,67 @@
           <w:lang w:val="es-BO"/>
         </w:rPr>
       </w:pPr>
-      <w:r>
-        <w:rPr>
-          <w:lang w:val="es-BO"/>
-        </w:rPr>
-        <w:t>detailed_button_exists(</w:t>
-      </w:r>
-      <w:r>
-        <w:rPr>
-          <w:lang w:val="es-BO"/>
-        </w:rPr>
-        <w:t>className, packageName, description</w:t>
-      </w:r>
-      <w:r>
-        <w:rPr>
-          <w:lang w:val="es-BO"/>
-        </w:rPr>
-        <w:t xml:space="preserve">): </w:t>
-      </w:r>
-      <w:r>
-        <w:rPr>
-          <w:lang w:val="es-BO"/>
-        </w:rPr>
-        <w:t>identifica si u</w:t>
-      </w:r>
-      <w:r>
-        <w:rPr>
-          <w:lang w:val="es-BO"/>
-        </w:rPr>
-        <w:t xml:space="preserve">n botón que contiene </w:t>
-      </w:r>
-      <w:r>
-        <w:rPr>
-          <w:lang w:val="es-BO"/>
-        </w:rPr>
-        <w:t>los parámetros recibidos</w:t>
-      </w:r>
-      <w:r>
-        <w:rPr>
-          <w:lang w:val="es-BO"/>
-        </w:rPr>
-        <w:t xml:space="preserve"> </w:t>
-      </w:r>
-      <w:r>
-        <w:rPr>
-          <w:lang w:val="es-BO"/>
-        </w:rPr>
-        <w:t xml:space="preserve">existe </w:t>
-      </w:r>
-      <w:r>
-        <w:rPr>
-          <w:lang w:val="es-BO"/>
-        </w:rPr>
-        <w:t>actualmente.</w:t>
+      <w:proofErr w:type="spellStart"/>
+      <w:r>
+        <w:rPr>
+          <w:lang w:val="es-BO"/>
+        </w:rPr>
+        <w:t>detailed_button_exists</w:t>
+      </w:r>
+      <w:proofErr w:type="spellEnd"/>
+      <w:r>
+        <w:rPr>
+          <w:lang w:val="es-BO"/>
+        </w:rPr>
+        <w:t>(</w:t>
+      </w:r>
+      <w:proofErr w:type="spellStart"/>
+      <w:r>
+        <w:rPr>
+          <w:lang w:val="es-BO"/>
+        </w:rPr>
+        <w:t>className</w:t>
+      </w:r>
+      <w:proofErr w:type="spellEnd"/>
+      <w:r>
+        <w:rPr>
+          <w:lang w:val="es-BO"/>
+        </w:rPr>
+        <w:t xml:space="preserve">, </w:t>
+      </w:r>
+      <w:proofErr w:type="spellStart"/>
+      <w:r>
+        <w:rPr>
+          <w:lang w:val="es-BO"/>
+        </w:rPr>
+        <w:t>packageName</w:t>
+      </w:r>
+      <w:proofErr w:type="spellEnd"/>
+      <w:r>
+        <w:rPr>
+          <w:lang w:val="es-BO"/>
+        </w:rPr>
+        <w:t xml:space="preserve">, </w:t>
+      </w:r>
+      <w:proofErr w:type="spellStart"/>
+      <w:r>
+        <w:rPr>
+          <w:lang w:val="es-BO"/>
+        </w:rPr>
+        <w:t>description</w:t>
+      </w:r>
+      <w:proofErr w:type="spellEnd"/>
+      <w:r>
+        <w:rPr>
+          <w:lang w:val="es-BO"/>
+        </w:rPr>
+        <w:t>): identifica si u</w:t>
+      </w:r>
+      <w:r>
+        <w:rPr>
+          <w:lang w:val="es-BO"/>
+        </w:rPr>
+        <w:t>n botón que contiene los parámetros recibidos existe actualmente.</w:t>
       </w:r>
     </w:p>
     <w:p>
@@ -965,17 +1429,33 @@
           <w:lang w:val="es-BO"/>
         </w:rPr>
       </w:pPr>
+      <w:proofErr w:type="spellStart"/>
       <w:r>
         <w:rPr>
           <w:lang w:val="es-BO"/>
         </w:rPr>
         <w:t>set_text_textfield</w:t>
       </w:r>
-      <w:r>
-        <w:rPr>
-          <w:lang w:val="es-BO"/>
-        </w:rPr>
-        <w:t>(packageName, conten</w:t>
+      <w:proofErr w:type="spellEnd"/>
+      <w:r>
+        <w:rPr>
+          <w:lang w:val="es-BO"/>
+        </w:rPr>
+        <w:t>(</w:t>
+      </w:r>
+      <w:proofErr w:type="spellStart"/>
+      <w:r>
+        <w:rPr>
+          <w:lang w:val="es-BO"/>
+        </w:rPr>
+        <w:t>packageName</w:t>
+      </w:r>
+      <w:proofErr w:type="spellEnd"/>
+      <w:r>
+        <w:rPr>
+          <w:lang w:val="es-BO"/>
+        </w:rPr>
+        <w:t>, conten</w:t>
       </w:r>
       <w:r>
         <w:rPr>
@@ -995,17 +1475,33 @@
         </w:rPr>
         <w:t xml:space="preserve">modifica el </w:t>
       </w:r>
+      <w:proofErr w:type="spellStart"/>
       <w:r>
         <w:rPr>
           <w:lang w:val="es-BO"/>
         </w:rPr>
         <w:t>android.widget.EditText</w:t>
       </w:r>
-      <w:r>
-        <w:rPr>
-          <w:lang w:val="es-BO"/>
-        </w:rPr>
-        <w:t xml:space="preserve">  que tenga el packageName recibido como</w:t>
+      <w:proofErr w:type="spellEnd"/>
+      <w:r>
+        <w:rPr>
+          <w:lang w:val="es-BO"/>
+        </w:rPr>
+        <w:t xml:space="preserve">  que tenga el </w:t>
+      </w:r>
+      <w:proofErr w:type="spellStart"/>
+      <w:r>
+        <w:rPr>
+          <w:lang w:val="es-BO"/>
+        </w:rPr>
+        <w:t>packageName</w:t>
+      </w:r>
+      <w:proofErr w:type="spellEnd"/>
+      <w:r>
+        <w:rPr>
+          <w:lang w:val="es-BO"/>
+        </w:rPr>
+        <w:t xml:space="preserve"> recibido como</w:t>
       </w:r>
       <w:r>
         <w:rPr>
@@ -1013,8 +1509,6 @@
         </w:rPr>
         <w:t xml:space="preserve"> parámetro con el contenido recibido.</w:t>
       </w:r>
-      <w:bookmarkStart w:id="1" w:name="_GoBack"/>
-      <w:bookmarkEnd w:id="1"/>
     </w:p>
     <w:sectPr>
       <w:pgSz w:w="12240" w:h="15840"/>

</xml_diff>